<commit_message>
Added Solution 1 and updated the design requirements
</commit_message>
<xml_diff>
--- a/SENG_3210_Design_Project_Report.docx
+++ b/SENG_3210_Design_Project_Report.docx
@@ -1,6 +1,6 @@
 
 <file path=word/document.xml><?xml version="1.0" encoding="utf-8"?>
-<w:document xmlns:wpc="http://schemas.microsoft.com/office/word/2010/wordprocessingCanvas" xmlns:cx="http://schemas.microsoft.com/office/drawing/2014/chartex" xmlns:cx1="http://schemas.microsoft.com/office/drawing/2015/9/8/chartex" xmlns:cx2="http://schemas.microsoft.com/office/drawing/2015/10/21/chartex" xmlns:cx3="http://schemas.microsoft.com/office/drawing/2016/5/9/chartex" xmlns:cx4="http://schemas.microsoft.com/office/drawing/2016/5/10/chartex" xmlns:cx5="http://schemas.microsoft.com/office/drawing/2016/5/11/chartex" xmlns:cx6="http://schemas.microsoft.com/office/drawing/2016/5/12/chartex" xmlns:cx7="http://schemas.microsoft.com/office/drawing/2016/5/13/chartex" xmlns:cx8="http://schemas.microsoft.com/office/drawing/2016/5/14/chartex" xmlns:mc="http://schemas.openxmlformats.org/markup-compatibility/2006" xmlns:aink="http://schemas.microsoft.com/office/drawing/2016/ink" xmlns:am3d="http://schemas.microsoft.com/office/drawing/2017/model3d" xmlns:o="urn:schemas-microsoft-com:office:office" xmlns:r="http://schemas.openxmlformats.org/officeDocument/2006/relationships" xmlns:m="http://schemas.openxmlformats.org/officeDocument/2006/math" xmlns:v="urn:schemas-microsoft-com:vml" xmlns:wp14="http://schemas.microsoft.com/office/word/2010/wordprocessingDrawing" xmlns:wp="http://schemas.openxmlformats.org/drawingml/2006/wordprocessingDrawing" xmlns:w10="urn:schemas-microsoft-com:office:word" xmlns:w="http://schemas.openxmlformats.org/wordprocessingml/2006/main" xmlns:w14="http://schemas.microsoft.com/office/word/2010/wordml" xmlns:w15="http://schemas.microsoft.com/office/word/2012/wordml" xmlns:w16cid="http://schemas.microsoft.com/office/word/2016/wordml/cid" xmlns:w16se="http://schemas.microsoft.com/office/word/2015/wordml/symex" xmlns:wpg="http://schemas.microsoft.com/office/word/2010/wordprocessingGroup" xmlns:wpi="http://schemas.microsoft.com/office/word/2010/wordprocessingInk" xmlns:wne="http://schemas.microsoft.com/office/word/2006/wordml" xmlns:wps="http://schemas.microsoft.com/office/word/2010/wordprocessingShape" mc:Ignorable="w14 w15 w16se w16cid wp14">
+<w:document xmlns:wpc="http://schemas.microsoft.com/office/word/2010/wordprocessingCanvas" xmlns:cx="http://schemas.microsoft.com/office/drawing/2014/chartex" xmlns:cx1="http://schemas.microsoft.com/office/drawing/2015/9/8/chartex" xmlns:cx2="http://schemas.microsoft.com/office/drawing/2015/10/21/chartex" xmlns:cx3="http://schemas.microsoft.com/office/drawing/2016/5/9/chartex" xmlns:cx4="http://schemas.microsoft.com/office/drawing/2016/5/10/chartex" xmlns:cx5="http://schemas.microsoft.com/office/drawing/2016/5/11/chartex" xmlns:cx6="http://schemas.microsoft.com/office/drawing/2016/5/12/chartex" xmlns:cx7="http://schemas.microsoft.com/office/drawing/2016/5/13/chartex" xmlns:cx8="http://schemas.microsoft.com/office/drawing/2016/5/14/chartex" xmlns:mc="http://schemas.openxmlformats.org/markup-compatibility/2006" xmlns:aink="http://schemas.microsoft.com/office/drawing/2016/ink" xmlns:am3d="http://schemas.microsoft.com/office/drawing/2017/model3d" xmlns:o="urn:schemas-microsoft-com:office:office" xmlns:r="http://schemas.openxmlformats.org/officeDocument/2006/relationships" xmlns:m="http://schemas.openxmlformats.org/officeDocument/2006/math" xmlns:v="urn:schemas-microsoft-com:vml" xmlns:wp14="http://schemas.microsoft.com/office/word/2010/wordprocessingDrawing" xmlns:wp="http://schemas.openxmlformats.org/drawingml/2006/wordprocessingDrawing" xmlns:w10="urn:schemas-microsoft-com:office:word" xmlns:w="http://schemas.openxmlformats.org/wordprocessingml/2006/main" xmlns:w14="http://schemas.microsoft.com/office/word/2010/wordml" xmlns:w15="http://schemas.microsoft.com/office/word/2012/wordml" xmlns:w16cex="http://schemas.microsoft.com/office/word/2018/wordml/cex" xmlns:w16cid="http://schemas.microsoft.com/office/word/2016/wordml/cid" xmlns:w16="http://schemas.microsoft.com/office/word/2018/wordml" xmlns:w16sdtdh="http://schemas.microsoft.com/office/word/2020/wordml/sdtdatahash" xmlns:w16se="http://schemas.microsoft.com/office/word/2015/wordml/symex" xmlns:wpg="http://schemas.microsoft.com/office/word/2010/wordprocessingGroup" xmlns:wpi="http://schemas.microsoft.com/office/word/2010/wordprocessingInk" xmlns:wne="http://schemas.microsoft.com/office/word/2006/wordml" xmlns:wps="http://schemas.microsoft.com/office/word/2010/wordprocessingShape" mc:Ignorable="w14 w15 w16se w16cid w16 w16cex w16sdtdh wp14">
   <w:body>
     <w:p>
       <w:pPr>
@@ -3262,23 +3262,24 @@
         <w:pStyle w:val="ListParagraph"/>
         <w:numPr>
           <w:ilvl w:val="0"/>
-          <w:numId w:val="16"/>
+          <w:numId w:val="13"/>
         </w:numPr>
-        <w:rPr>
-          <w:rFonts w:asciiTheme="minorBidi" w:hAnsiTheme="minorBidi"/>
-          <w:color w:val="000000" w:themeColor="text1"/>
-        </w:rPr>
-      </w:pPr>
+      </w:pPr>
+      <w:r>
+        <w:t>Implement using firebase integration</w:t>
+      </w:r>
     </w:p>
     <w:p>
       <w:pPr>
         <w:pStyle w:val="ListParagraph"/>
-        <w:jc w:val="lowKashida"/>
-        <w:rPr>
-          <w:rFonts w:asciiTheme="minorBidi" w:hAnsiTheme="minorBidi"/>
-          <w:color w:val="000000" w:themeColor="text1"/>
-        </w:rPr>
-      </w:pPr>
+        <w:numPr>
+          <w:ilvl w:val="0"/>
+          <w:numId w:val="13"/>
+        </w:numPr>
+      </w:pPr>
+      <w:r>
+        <w:t>Have one app that operates different depending on who is using it (Voter or Manager)</w:t>
+      </w:r>
     </w:p>
     <w:p>
       <w:pPr>
@@ -3391,7 +3392,10 @@
         </w:numPr>
       </w:pPr>
       <w:r>
-        <w:t>This solution must be created in a very limited timeframe of one semester</w:t>
+        <w:t xml:space="preserve">This solution must be created in a very limited timeframe of </w:t>
+      </w:r>
+      <w:r>
+        <w:t>only several weeks</w:t>
       </w:r>
     </w:p>
     <w:p>
@@ -3402,6 +3406,21 @@
           <w:numId w:val="17"/>
         </w:numPr>
       </w:pPr>
+      <w:r>
+        <w:t>Data must be reliably stored in a firebase cloud database</w:t>
+      </w:r>
+    </w:p>
+    <w:p>
+      <w:pPr>
+        <w:pStyle w:val="ListParagraph"/>
+        <w:numPr>
+          <w:ilvl w:val="0"/>
+          <w:numId w:val="17"/>
+        </w:numPr>
+      </w:pPr>
+      <w:r>
+        <w:t>Environmentally friendly</w:t>
+      </w:r>
     </w:p>
     <w:p>
       <w:pPr>
@@ -3636,8 +3655,116 @@
       <w:bookmarkEnd w:id="7"/>
     </w:p>
     <w:p>
-      <w:bookmarkStart w:id="8" w:name="_GoBack"/>
-      <w:bookmarkEnd w:id="8"/>
+      <w:r>
+        <w:t>Th</w:t>
+      </w:r>
+      <w:r>
+        <w:t xml:space="preserve">e first </w:t>
+      </w:r>
+      <w:r>
+        <w:t xml:space="preserve">solution </w:t>
+      </w:r>
+      <w:r>
+        <w:t xml:space="preserve">that was considered was </w:t>
+      </w:r>
+      <w:r>
+        <w:t xml:space="preserve">integrating the OVS with a MYSQL database created </w:t>
+      </w:r>
+      <w:r>
+        <w:t>in-house</w:t>
+      </w:r>
+      <w:r>
+        <w:t xml:space="preserve">. The MVC was designed as shown in figure 1 where the database would be a MYSQL database. This solution would allow more power </w:t>
+      </w:r>
+      <w:r>
+        <w:t>on</w:t>
+      </w:r>
+      <w:r>
+        <w:t xml:space="preserve"> how to structure </w:t>
+      </w:r>
+      <w:r>
+        <w:t>the</w:t>
+      </w:r>
+      <w:r>
+        <w:t xml:space="preserve"> database.</w:t>
+      </w:r>
+      <w:r>
+        <w:t xml:space="preserve"> This solution is more costly in the upfront capital into getting servers setup</w:t>
+      </w:r>
+      <w:r>
+        <w:t>. There is also additional cost in implementing a more complex server solution in the form of the time it takes to implement.</w:t>
+      </w:r>
+      <w:r>
+        <w:t xml:space="preserve"> This solution is more environmentally friendly than in person voting as a small </w:t>
+      </w:r>
+      <w:proofErr w:type="gramStart"/>
+      <w:r>
+        <w:t>amount</w:t>
+      </w:r>
+      <w:proofErr w:type="gramEnd"/>
+      <w:r>
+        <w:t xml:space="preserve"> of servers are needed for data collection.</w:t>
+      </w:r>
+    </w:p>
+    <w:p>
+      <w:r>
+        <w:rPr>
+          <w:noProof/>
+        </w:rPr>
+        <w:drawing>
+          <wp:inline distT="0" distB="0" distL="0" distR="0" wp14:anchorId="514CD832" wp14:editId="504361BA">
+            <wp:extent cx="5943600" cy="2333625"/>
+            <wp:effectExtent l="0" t="0" r="0" b="9525"/>
+            <wp:docPr id="1" name="Picture 1"/>
+            <wp:cNvGraphicFramePr>
+              <a:graphicFrameLocks xmlns:a="http://schemas.openxmlformats.org/drawingml/2006/main" noChangeAspect="1"/>
+            </wp:cNvGraphicFramePr>
+            <a:graphic xmlns:a="http://schemas.openxmlformats.org/drawingml/2006/main">
+              <a:graphicData uri="http://schemas.openxmlformats.org/drawingml/2006/picture">
+                <pic:pic xmlns:pic="http://schemas.openxmlformats.org/drawingml/2006/picture">
+                  <pic:nvPicPr>
+                    <pic:cNvPr id="0" name="Picture 1"/>
+                    <pic:cNvPicPr>
+                      <a:picLocks noChangeAspect="1" noChangeArrowheads="1"/>
+                    </pic:cNvPicPr>
+                  </pic:nvPicPr>
+                  <pic:blipFill>
+                    <a:blip r:embed="rId9" cstate="print">
+                      <a:extLst>
+                        <a:ext uri="{28A0092B-C50C-407E-A947-70E740481C1C}">
+                          <a14:useLocalDpi xmlns:a14="http://schemas.microsoft.com/office/drawing/2010/main" val="0"/>
+                        </a:ext>
+                      </a:extLst>
+                    </a:blip>
+                    <a:srcRect/>
+                    <a:stretch>
+                      <a:fillRect/>
+                    </a:stretch>
+                  </pic:blipFill>
+                  <pic:spPr bwMode="auto">
+                    <a:xfrm>
+                      <a:off x="0" y="0"/>
+                      <a:ext cx="5943600" cy="2333625"/>
+                    </a:xfrm>
+                    <a:prstGeom prst="rect">
+                      <a:avLst/>
+                    </a:prstGeom>
+                    <a:noFill/>
+                    <a:ln>
+                      <a:noFill/>
+                    </a:ln>
+                  </pic:spPr>
+                </pic:pic>
+              </a:graphicData>
+            </a:graphic>
+          </wp:inline>
+        </w:drawing>
+      </w:r>
+    </w:p>
+    <w:p>
+      <w:r>
+        <w:t>MYSQL SOLUTION</w:t>
+      </w:r>
     </w:p>
     <w:p>
       <w:pPr>
@@ -3771,7 +3898,7 @@
           <w:color w:val="000000" w:themeColor="text1"/>
         </w:rPr>
       </w:pPr>
-      <w:bookmarkStart w:id="9" w:name="_Toc62394664"/>
+      <w:bookmarkStart w:id="8" w:name="_Toc62394664"/>
       <w:r>
         <w:rPr>
           <w:rFonts w:asciiTheme="minorBidi" w:hAnsiTheme="minorBidi" w:cstheme="minorBidi"/>
@@ -3779,7 +3906,7 @@
         </w:rPr>
         <w:t>Solution 2</w:t>
       </w:r>
-      <w:bookmarkEnd w:id="9"/>
+      <w:bookmarkEnd w:id="8"/>
     </w:p>
     <w:p>
       <w:pPr>
@@ -3892,15 +4019,16 @@
           <w:color w:val="000000" w:themeColor="text1"/>
         </w:rPr>
       </w:pPr>
-      <w:bookmarkStart w:id="10" w:name="_Toc62394665"/>
+      <w:bookmarkStart w:id="9" w:name="_Toc62394665"/>
       <w:r>
         <w:rPr>
           <w:rFonts w:asciiTheme="minorBidi" w:hAnsiTheme="minorBidi" w:cstheme="minorBidi"/>
           <w:color w:val="000000" w:themeColor="text1"/>
         </w:rPr>
+        <w:lastRenderedPageBreak/>
         <w:t>Final Solution</w:t>
       </w:r>
-      <w:bookmarkEnd w:id="10"/>
+      <w:bookmarkEnd w:id="9"/>
     </w:p>
     <w:p>
       <w:pPr>
@@ -3940,7 +4068,7 @@
           <w:color w:val="000000" w:themeColor="text1"/>
         </w:rPr>
       </w:pPr>
-      <w:bookmarkStart w:id="11" w:name="_Toc62394666"/>
+      <w:bookmarkStart w:id="10" w:name="_Toc62394666"/>
       <w:r>
         <w:rPr>
           <w:rFonts w:asciiTheme="minorBidi" w:hAnsiTheme="minorBidi" w:cstheme="minorBidi"/>
@@ -3969,7 +4097,7 @@
         </w:rPr>
         <w:t xml:space="preserve"> architecture</w:t>
       </w:r>
-      <w:bookmarkEnd w:id="11"/>
+      <w:bookmarkEnd w:id="10"/>
     </w:p>
     <w:p>
       <w:pPr>
@@ -4233,7 +4361,7 @@
           <w:color w:val="000000" w:themeColor="text1"/>
         </w:rPr>
       </w:pPr>
-      <w:bookmarkStart w:id="12" w:name="_Toc62394667"/>
+      <w:bookmarkStart w:id="11" w:name="_Toc62394667"/>
       <w:r>
         <w:rPr>
           <w:rFonts w:asciiTheme="minorBidi" w:hAnsiTheme="minorBidi" w:cstheme="minorBidi"/>
@@ -4248,7 +4376,7 @@
         </w:rPr>
         <w:t>system interfaces</w:t>
       </w:r>
-      <w:bookmarkEnd w:id="12"/>
+      <w:bookmarkEnd w:id="11"/>
     </w:p>
     <w:p>
       <w:pPr>
@@ -4372,7 +4500,7 @@
           <w:color w:val="000000" w:themeColor="text1"/>
         </w:rPr>
       </w:pPr>
-      <w:bookmarkStart w:id="13" w:name="_Toc62394668"/>
+      <w:bookmarkStart w:id="12" w:name="_Toc62394668"/>
       <w:r>
         <w:rPr>
           <w:rFonts w:asciiTheme="minorBidi" w:hAnsiTheme="minorBidi" w:cstheme="minorBidi"/>
@@ -4401,7 +4529,7 @@
         </w:rPr>
         <w:t>interface design</w:t>
       </w:r>
-      <w:bookmarkEnd w:id="13"/>
+      <w:bookmarkEnd w:id="12"/>
       <w:r>
         <w:rPr>
           <w:rFonts w:asciiTheme="minorBidi" w:hAnsiTheme="minorBidi" w:cstheme="minorBidi"/>
@@ -4548,13 +4676,12 @@
           <w:color w:val="000000" w:themeColor="text1"/>
         </w:rPr>
       </w:pPr>
-      <w:bookmarkStart w:id="14" w:name="_Toc62394669"/>
+      <w:bookmarkStart w:id="13" w:name="_Toc62394669"/>
       <w:r>
         <w:rPr>
           <w:rFonts w:asciiTheme="minorBidi" w:hAnsiTheme="minorBidi" w:cstheme="minorBidi"/>
           <w:color w:val="000000" w:themeColor="text1"/>
         </w:rPr>
-        <w:lastRenderedPageBreak/>
         <w:t xml:space="preserve">The </w:t>
       </w:r>
       <w:r>
@@ -4592,7 +4719,7 @@
         </w:rPr>
         <w:t xml:space="preserve"> matrix</w:t>
       </w:r>
-      <w:bookmarkEnd w:id="14"/>
+      <w:bookmarkEnd w:id="13"/>
     </w:p>
     <w:p>
       <w:pPr>
@@ -4716,7 +4843,7 @@
           <w:color w:val="000000" w:themeColor="text1"/>
         </w:rPr>
       </w:pPr>
-      <w:bookmarkStart w:id="15" w:name="_Toc62394670"/>
+      <w:bookmarkStart w:id="14" w:name="_Toc62394670"/>
       <w:r>
         <w:rPr>
           <w:rFonts w:asciiTheme="minorBidi" w:hAnsiTheme="minorBidi" w:cstheme="minorBidi"/>
@@ -4738,7 +4865,7 @@
         </w:rPr>
         <w:t xml:space="preserve"> and Economic Considerations</w:t>
       </w:r>
-      <w:bookmarkEnd w:id="15"/>
+      <w:bookmarkEnd w:id="14"/>
     </w:p>
     <w:p>
       <w:pPr>
@@ -5105,6 +5232,7 @@
         <w:pStyle w:val="Heading4"/>
       </w:pPr>
       <w:r>
+        <w:lastRenderedPageBreak/>
         <w:t>Economic</w:t>
       </w:r>
       <w:r>
@@ -5180,7 +5308,7 @@
           <w:color w:val="000000" w:themeColor="text1"/>
         </w:rPr>
       </w:pPr>
-      <w:bookmarkStart w:id="16" w:name="_Toc62394671"/>
+      <w:bookmarkStart w:id="15" w:name="_Toc62394671"/>
       <w:r>
         <w:rPr>
           <w:rFonts w:asciiTheme="minorBidi" w:hAnsiTheme="minorBidi" w:cstheme="minorBidi"/>
@@ -5188,7 +5316,7 @@
         </w:rPr>
         <w:t>Limitations</w:t>
       </w:r>
-      <w:bookmarkEnd w:id="16"/>
+      <w:bookmarkEnd w:id="15"/>
     </w:p>
     <w:p>
       <w:pPr>
@@ -5263,7 +5391,7 @@
           <w:color w:val="000000" w:themeColor="text1"/>
         </w:rPr>
       </w:pPr>
-      <w:bookmarkStart w:id="17" w:name="_Toc62394672"/>
+      <w:bookmarkStart w:id="16" w:name="_Toc62394672"/>
       <w:r>
         <w:rPr>
           <w:rFonts w:asciiTheme="minorBidi" w:hAnsiTheme="minorBidi" w:cstheme="minorBidi"/>
@@ -5271,7 +5399,7 @@
         </w:rPr>
         <w:t>Teamwork</w:t>
       </w:r>
-      <w:bookmarkEnd w:id="17"/>
+      <w:bookmarkEnd w:id="16"/>
     </w:p>
     <w:p>
       <w:pPr>
@@ -5326,7 +5454,7 @@
           <w:color w:val="000000" w:themeColor="text1"/>
         </w:rPr>
       </w:pPr>
-      <w:bookmarkStart w:id="18" w:name="_Toc62394673"/>
+      <w:bookmarkStart w:id="17" w:name="_Toc62394673"/>
       <w:r>
         <w:rPr>
           <w:rFonts w:asciiTheme="minorBidi" w:hAnsiTheme="minorBidi" w:cstheme="minorBidi"/>
@@ -5334,7 +5462,7 @@
         </w:rPr>
         <w:t>Meeting 1</w:t>
       </w:r>
-      <w:bookmarkEnd w:id="18"/>
+      <w:bookmarkEnd w:id="17"/>
     </w:p>
     <w:p>
       <w:pPr>
@@ -6025,7 +6153,7 @@
           <w:color w:val="000000" w:themeColor="text1"/>
         </w:rPr>
       </w:pPr>
-      <w:bookmarkStart w:id="19" w:name="_Toc62394674"/>
+      <w:bookmarkStart w:id="18" w:name="_Toc62394674"/>
       <w:r>
         <w:rPr>
           <w:rFonts w:asciiTheme="minorBidi" w:hAnsiTheme="minorBidi" w:cstheme="minorBidi"/>
@@ -6033,7 +6161,7 @@
         </w:rPr>
         <w:t>Meeting 2</w:t>
       </w:r>
-      <w:bookmarkEnd w:id="19"/>
+      <w:bookmarkEnd w:id="18"/>
     </w:p>
     <w:p>
       <w:pPr>
@@ -6101,7 +6229,6 @@
         <w:rPr>
           <w:rFonts w:asciiTheme="minorBidi" w:hAnsiTheme="minorBidi"/>
         </w:rPr>
-        <w:lastRenderedPageBreak/>
         <w:t xml:space="preserve">Agenda: </w:t>
       </w:r>
       <w:r>
@@ -6713,7 +6840,7 @@
           <w:color w:val="000000" w:themeColor="text1"/>
         </w:rPr>
       </w:pPr>
-      <w:bookmarkStart w:id="20" w:name="_Toc62394675"/>
+      <w:bookmarkStart w:id="19" w:name="_Toc62394675"/>
       <w:r>
         <w:rPr>
           <w:rFonts w:asciiTheme="minorBidi" w:hAnsiTheme="minorBidi" w:cstheme="minorBidi"/>
@@ -6721,7 +6848,7 @@
         </w:rPr>
         <w:t>Meeting 3</w:t>
       </w:r>
-      <w:bookmarkEnd w:id="20"/>
+      <w:bookmarkEnd w:id="19"/>
     </w:p>
     <w:p>
       <w:pPr>
@@ -6760,7 +6887,7 @@
           <w:color w:val="000000" w:themeColor="text1"/>
         </w:rPr>
       </w:pPr>
-      <w:bookmarkStart w:id="21" w:name="_Toc62394676"/>
+      <w:bookmarkStart w:id="20" w:name="_Toc62394676"/>
       <w:r>
         <w:rPr>
           <w:rFonts w:asciiTheme="minorBidi" w:hAnsiTheme="minorBidi" w:cstheme="minorBidi"/>
@@ -6768,7 +6895,7 @@
         </w:rPr>
         <w:t>Meeting 4</w:t>
       </w:r>
-      <w:bookmarkEnd w:id="21"/>
+      <w:bookmarkEnd w:id="20"/>
     </w:p>
     <w:p>
       <w:pPr>
@@ -6823,7 +6950,7 @@
           <w:color w:val="000000" w:themeColor="text1"/>
         </w:rPr>
       </w:pPr>
-      <w:bookmarkStart w:id="22" w:name="_Toc62394677"/>
+      <w:bookmarkStart w:id="21" w:name="_Toc62394677"/>
       <w:r>
         <w:rPr>
           <w:rFonts w:asciiTheme="minorBidi" w:hAnsiTheme="minorBidi" w:cstheme="minorBidi"/>
@@ -6838,7 +6965,7 @@
         </w:rPr>
         <w:t>Future Work</w:t>
       </w:r>
-      <w:bookmarkEnd w:id="22"/>
+      <w:bookmarkEnd w:id="21"/>
     </w:p>
     <w:p>
       <w:pPr>
@@ -6949,6 +7076,7 @@
           <w:rFonts w:asciiTheme="minorBidi" w:hAnsiTheme="minorBidi"/>
           <w:color w:val="7F7F7F" w:themeColor="text1" w:themeTint="80"/>
         </w:rPr>
+        <w:lastRenderedPageBreak/>
         <w:t>While keeping t</w:t>
       </w:r>
       <w:r>
@@ -7025,7 +7153,7 @@
           <w:color w:val="000000" w:themeColor="text1"/>
         </w:rPr>
       </w:pPr>
-      <w:bookmarkStart w:id="23" w:name="_Toc62394678"/>
+      <w:bookmarkStart w:id="22" w:name="_Toc62394678"/>
       <w:r>
         <w:rPr>
           <w:rFonts w:asciiTheme="minorBidi" w:hAnsiTheme="minorBidi" w:cstheme="minorBidi"/>
@@ -7034,7 +7162,7 @@
         <w:lastRenderedPageBreak/>
         <w:t>References</w:t>
       </w:r>
-      <w:bookmarkEnd w:id="23"/>
+      <w:bookmarkEnd w:id="22"/>
     </w:p>
     <w:p>
       <w:pPr>
@@ -7130,7 +7258,7 @@
           <w:color w:val="000000" w:themeColor="text1"/>
         </w:rPr>
       </w:pPr>
-      <w:bookmarkStart w:id="24" w:name="_Toc62394679"/>
+      <w:bookmarkStart w:id="23" w:name="_Toc62394679"/>
       <w:r>
         <w:rPr>
           <w:rFonts w:asciiTheme="minorBidi" w:hAnsiTheme="minorBidi" w:cstheme="minorBidi"/>
@@ -7139,7 +7267,7 @@
         <w:lastRenderedPageBreak/>
         <w:t>Appendix</w:t>
       </w:r>
-      <w:bookmarkEnd w:id="24"/>
+      <w:bookmarkEnd w:id="23"/>
     </w:p>
     <w:p>
       <w:pPr>
@@ -7169,8 +7297,8 @@
       </w:pPr>
     </w:p>
     <w:sectPr>
-      <w:headerReference w:type="default" r:id="rId9"/>
-      <w:footerReference w:type="default" r:id="rId10"/>
+      <w:headerReference w:type="default" r:id="rId10"/>
+      <w:footerReference w:type="default" r:id="rId11"/>
       <w:pgSz w:w="12240" w:h="15840"/>
       <w:pgMar w:top="1440" w:right="1440" w:bottom="1440" w:left="1440" w:header="708" w:footer="708" w:gutter="0"/>
       <w:cols w:space="708"/>
@@ -7182,7 +7310,7 @@
 </file>
 
 <file path=word/endnotes.xml><?xml version="1.0" encoding="utf-8"?>
-<w:endnotes xmlns:wpc="http://schemas.microsoft.com/office/word/2010/wordprocessingCanvas" xmlns:cx="http://schemas.microsoft.com/office/drawing/2014/chartex" xmlns:cx1="http://schemas.microsoft.com/office/drawing/2015/9/8/chartex" xmlns:cx2="http://schemas.microsoft.com/office/drawing/2015/10/21/chartex" xmlns:cx3="http://schemas.microsoft.com/office/drawing/2016/5/9/chartex" xmlns:cx4="http://schemas.microsoft.com/office/drawing/2016/5/10/chartex" xmlns:cx5="http://schemas.microsoft.com/office/drawing/2016/5/11/chartex" xmlns:cx6="http://schemas.microsoft.com/office/drawing/2016/5/12/chartex" xmlns:cx7="http://schemas.microsoft.com/office/drawing/2016/5/13/chartex" xmlns:cx8="http://schemas.microsoft.com/office/drawing/2016/5/14/chartex" xmlns:mc="http://schemas.openxmlformats.org/markup-compatibility/2006" xmlns:aink="http://schemas.microsoft.com/office/drawing/2016/ink" xmlns:am3d="http://schemas.microsoft.com/office/drawing/2017/model3d" xmlns:o="urn:schemas-microsoft-com:office:office" xmlns:r="http://schemas.openxmlformats.org/officeDocument/2006/relationships" xmlns:m="http://schemas.openxmlformats.org/officeDocument/2006/math" xmlns:v="urn:schemas-microsoft-com:vml" xmlns:wp14="http://schemas.microsoft.com/office/word/2010/wordprocessingDrawing" xmlns:wp="http://schemas.openxmlformats.org/drawingml/2006/wordprocessingDrawing" xmlns:w10="urn:schemas-microsoft-com:office:word" xmlns:w="http://schemas.openxmlformats.org/wordprocessingml/2006/main" xmlns:w14="http://schemas.microsoft.com/office/word/2010/wordml" xmlns:w15="http://schemas.microsoft.com/office/word/2012/wordml" xmlns:w16cid="http://schemas.microsoft.com/office/word/2016/wordml/cid" xmlns:w16se="http://schemas.microsoft.com/office/word/2015/wordml/symex" xmlns:wpg="http://schemas.microsoft.com/office/word/2010/wordprocessingGroup" xmlns:wpi="http://schemas.microsoft.com/office/word/2010/wordprocessingInk" xmlns:wne="http://schemas.microsoft.com/office/word/2006/wordml" xmlns:wps="http://schemas.microsoft.com/office/word/2010/wordprocessingShape" mc:Ignorable="w14 w15 w16se w16cid wp14">
+<w:endnotes xmlns:wpc="http://schemas.microsoft.com/office/word/2010/wordprocessingCanvas" xmlns:cx="http://schemas.microsoft.com/office/drawing/2014/chartex" xmlns:cx1="http://schemas.microsoft.com/office/drawing/2015/9/8/chartex" xmlns:cx2="http://schemas.microsoft.com/office/drawing/2015/10/21/chartex" xmlns:cx3="http://schemas.microsoft.com/office/drawing/2016/5/9/chartex" xmlns:cx4="http://schemas.microsoft.com/office/drawing/2016/5/10/chartex" xmlns:cx5="http://schemas.microsoft.com/office/drawing/2016/5/11/chartex" xmlns:cx6="http://schemas.microsoft.com/office/drawing/2016/5/12/chartex" xmlns:cx7="http://schemas.microsoft.com/office/drawing/2016/5/13/chartex" xmlns:cx8="http://schemas.microsoft.com/office/drawing/2016/5/14/chartex" xmlns:mc="http://schemas.openxmlformats.org/markup-compatibility/2006" xmlns:aink="http://schemas.microsoft.com/office/drawing/2016/ink" xmlns:am3d="http://schemas.microsoft.com/office/drawing/2017/model3d" xmlns:o="urn:schemas-microsoft-com:office:office" xmlns:r="http://schemas.openxmlformats.org/officeDocument/2006/relationships" xmlns:m="http://schemas.openxmlformats.org/officeDocument/2006/math" xmlns:v="urn:schemas-microsoft-com:vml" xmlns:wp14="http://schemas.microsoft.com/office/word/2010/wordprocessingDrawing" xmlns:wp="http://schemas.openxmlformats.org/drawingml/2006/wordprocessingDrawing" xmlns:w10="urn:schemas-microsoft-com:office:word" xmlns:w="http://schemas.openxmlformats.org/wordprocessingml/2006/main" xmlns:w14="http://schemas.microsoft.com/office/word/2010/wordml" xmlns:w15="http://schemas.microsoft.com/office/word/2012/wordml" xmlns:w16cex="http://schemas.microsoft.com/office/word/2018/wordml/cex" xmlns:w16cid="http://schemas.microsoft.com/office/word/2016/wordml/cid" xmlns:w16="http://schemas.microsoft.com/office/word/2018/wordml" xmlns:w16sdtdh="http://schemas.microsoft.com/office/word/2020/wordml/sdtdatahash" xmlns:w16se="http://schemas.microsoft.com/office/word/2015/wordml/symex" xmlns:wpg="http://schemas.microsoft.com/office/word/2010/wordprocessingGroup" xmlns:wpi="http://schemas.microsoft.com/office/word/2010/wordprocessingInk" xmlns:wne="http://schemas.microsoft.com/office/word/2006/wordml" xmlns:wps="http://schemas.microsoft.com/office/word/2010/wordprocessingShape" mc:Ignorable="w14 w15 w16se w16cid w16 w16cex w16sdtdh wp14">
   <w:endnote w:type="separator" w:id="-1">
     <w:p>
       <w:r>
@@ -7203,7 +7331,7 @@
 </file>
 
 <file path=word/footer1.xml><?xml version="1.0" encoding="utf-8"?>
-<w:ftr xmlns:wpc="http://schemas.microsoft.com/office/word/2010/wordprocessingCanvas" xmlns:cx="http://schemas.microsoft.com/office/drawing/2014/chartex" xmlns:cx1="http://schemas.microsoft.com/office/drawing/2015/9/8/chartex" xmlns:cx2="http://schemas.microsoft.com/office/drawing/2015/10/21/chartex" xmlns:cx3="http://schemas.microsoft.com/office/drawing/2016/5/9/chartex" xmlns:cx4="http://schemas.microsoft.com/office/drawing/2016/5/10/chartex" xmlns:cx5="http://schemas.microsoft.com/office/drawing/2016/5/11/chartex" xmlns:cx6="http://schemas.microsoft.com/office/drawing/2016/5/12/chartex" xmlns:cx7="http://schemas.microsoft.com/office/drawing/2016/5/13/chartex" xmlns:cx8="http://schemas.microsoft.com/office/drawing/2016/5/14/chartex" xmlns:mc="http://schemas.openxmlformats.org/markup-compatibility/2006" xmlns:aink="http://schemas.microsoft.com/office/drawing/2016/ink" xmlns:am3d="http://schemas.microsoft.com/office/drawing/2017/model3d" xmlns:o="urn:schemas-microsoft-com:office:office" xmlns:r="http://schemas.openxmlformats.org/officeDocument/2006/relationships" xmlns:m="http://schemas.openxmlformats.org/officeDocument/2006/math" xmlns:v="urn:schemas-microsoft-com:vml" xmlns:wp14="http://schemas.microsoft.com/office/word/2010/wordprocessingDrawing" xmlns:wp="http://schemas.openxmlformats.org/drawingml/2006/wordprocessingDrawing" xmlns:w10="urn:schemas-microsoft-com:office:word" xmlns:w="http://schemas.openxmlformats.org/wordprocessingml/2006/main" xmlns:w14="http://schemas.microsoft.com/office/word/2010/wordml" xmlns:w15="http://schemas.microsoft.com/office/word/2012/wordml" xmlns:w16cid="http://schemas.microsoft.com/office/word/2016/wordml/cid" xmlns:w16se="http://schemas.microsoft.com/office/word/2015/wordml/symex" xmlns:wpg="http://schemas.microsoft.com/office/word/2010/wordprocessingGroup" xmlns:wpi="http://schemas.microsoft.com/office/word/2010/wordprocessingInk" xmlns:wne="http://schemas.microsoft.com/office/word/2006/wordml" xmlns:wps="http://schemas.microsoft.com/office/word/2010/wordprocessingShape" mc:Ignorable="w14 w15 w16se w16cid wp14">
+<w:ftr xmlns:wpc="http://schemas.microsoft.com/office/word/2010/wordprocessingCanvas" xmlns:cx="http://schemas.microsoft.com/office/drawing/2014/chartex" xmlns:cx1="http://schemas.microsoft.com/office/drawing/2015/9/8/chartex" xmlns:cx2="http://schemas.microsoft.com/office/drawing/2015/10/21/chartex" xmlns:cx3="http://schemas.microsoft.com/office/drawing/2016/5/9/chartex" xmlns:cx4="http://schemas.microsoft.com/office/drawing/2016/5/10/chartex" xmlns:cx5="http://schemas.microsoft.com/office/drawing/2016/5/11/chartex" xmlns:cx6="http://schemas.microsoft.com/office/drawing/2016/5/12/chartex" xmlns:cx7="http://schemas.microsoft.com/office/drawing/2016/5/13/chartex" xmlns:cx8="http://schemas.microsoft.com/office/drawing/2016/5/14/chartex" xmlns:mc="http://schemas.openxmlformats.org/markup-compatibility/2006" xmlns:aink="http://schemas.microsoft.com/office/drawing/2016/ink" xmlns:am3d="http://schemas.microsoft.com/office/drawing/2017/model3d" xmlns:o="urn:schemas-microsoft-com:office:office" xmlns:r="http://schemas.openxmlformats.org/officeDocument/2006/relationships" xmlns:m="http://schemas.openxmlformats.org/officeDocument/2006/math" xmlns:v="urn:schemas-microsoft-com:vml" xmlns:wp14="http://schemas.microsoft.com/office/word/2010/wordprocessingDrawing" xmlns:wp="http://schemas.openxmlformats.org/drawingml/2006/wordprocessingDrawing" xmlns:w10="urn:schemas-microsoft-com:office:word" xmlns:w="http://schemas.openxmlformats.org/wordprocessingml/2006/main" xmlns:w14="http://schemas.microsoft.com/office/word/2010/wordml" xmlns:w15="http://schemas.microsoft.com/office/word/2012/wordml" xmlns:w16cex="http://schemas.microsoft.com/office/word/2018/wordml/cex" xmlns:w16cid="http://schemas.microsoft.com/office/word/2016/wordml/cid" xmlns:w16="http://schemas.microsoft.com/office/word/2018/wordml" xmlns:w16sdtdh="http://schemas.microsoft.com/office/word/2020/wordml/sdtdatahash" xmlns:w16se="http://schemas.microsoft.com/office/word/2015/wordml/symex" xmlns:wpg="http://schemas.microsoft.com/office/word/2010/wordprocessingGroup" xmlns:wpi="http://schemas.microsoft.com/office/word/2010/wordprocessingInk" xmlns:wne="http://schemas.microsoft.com/office/word/2006/wordml" xmlns:wps="http://schemas.microsoft.com/office/word/2010/wordprocessingShape" mc:Ignorable="w14 w15 w16se w16cid w16 w16cex w16sdtdh wp14">
   <w:p>
     <w:pPr>
       <w:pStyle w:val="Footer"/>
@@ -7222,7 +7350,7 @@
       <w:rPr>
         <w:noProof/>
       </w:rPr>
-      <w:t>2022-04-07</w:t>
+      <w:t>2022-04-10</w:t>
     </w:r>
     <w:r>
       <w:fldChar w:fldCharType="end"/>
@@ -7275,7 +7403,7 @@
 </file>
 
 <file path=word/footnotes.xml><?xml version="1.0" encoding="utf-8"?>
-<w:footnotes xmlns:wpc="http://schemas.microsoft.com/office/word/2010/wordprocessingCanvas" xmlns:cx="http://schemas.microsoft.com/office/drawing/2014/chartex" xmlns:cx1="http://schemas.microsoft.com/office/drawing/2015/9/8/chartex" xmlns:cx2="http://schemas.microsoft.com/office/drawing/2015/10/21/chartex" xmlns:cx3="http://schemas.microsoft.com/office/drawing/2016/5/9/chartex" xmlns:cx4="http://schemas.microsoft.com/office/drawing/2016/5/10/chartex" xmlns:cx5="http://schemas.microsoft.com/office/drawing/2016/5/11/chartex" xmlns:cx6="http://schemas.microsoft.com/office/drawing/2016/5/12/chartex" xmlns:cx7="http://schemas.microsoft.com/office/drawing/2016/5/13/chartex" xmlns:cx8="http://schemas.microsoft.com/office/drawing/2016/5/14/chartex" xmlns:mc="http://schemas.openxmlformats.org/markup-compatibility/2006" xmlns:aink="http://schemas.microsoft.com/office/drawing/2016/ink" xmlns:am3d="http://schemas.microsoft.com/office/drawing/2017/model3d" xmlns:o="urn:schemas-microsoft-com:office:office" xmlns:r="http://schemas.openxmlformats.org/officeDocument/2006/relationships" xmlns:m="http://schemas.openxmlformats.org/officeDocument/2006/math" xmlns:v="urn:schemas-microsoft-com:vml" xmlns:wp14="http://schemas.microsoft.com/office/word/2010/wordprocessingDrawing" xmlns:wp="http://schemas.openxmlformats.org/drawingml/2006/wordprocessingDrawing" xmlns:w10="urn:schemas-microsoft-com:office:word" xmlns:w="http://schemas.openxmlformats.org/wordprocessingml/2006/main" xmlns:w14="http://schemas.microsoft.com/office/word/2010/wordml" xmlns:w15="http://schemas.microsoft.com/office/word/2012/wordml" xmlns:w16cid="http://schemas.microsoft.com/office/word/2016/wordml/cid" xmlns:w16se="http://schemas.microsoft.com/office/word/2015/wordml/symex" xmlns:wpg="http://schemas.microsoft.com/office/word/2010/wordprocessingGroup" xmlns:wpi="http://schemas.microsoft.com/office/word/2010/wordprocessingInk" xmlns:wne="http://schemas.microsoft.com/office/word/2006/wordml" xmlns:wps="http://schemas.microsoft.com/office/word/2010/wordprocessingShape" mc:Ignorable="w14 w15 w16se w16cid wp14">
+<w:footnotes xmlns:wpc="http://schemas.microsoft.com/office/word/2010/wordprocessingCanvas" xmlns:cx="http://schemas.microsoft.com/office/drawing/2014/chartex" xmlns:cx1="http://schemas.microsoft.com/office/drawing/2015/9/8/chartex" xmlns:cx2="http://schemas.microsoft.com/office/drawing/2015/10/21/chartex" xmlns:cx3="http://schemas.microsoft.com/office/drawing/2016/5/9/chartex" xmlns:cx4="http://schemas.microsoft.com/office/drawing/2016/5/10/chartex" xmlns:cx5="http://schemas.microsoft.com/office/drawing/2016/5/11/chartex" xmlns:cx6="http://schemas.microsoft.com/office/drawing/2016/5/12/chartex" xmlns:cx7="http://schemas.microsoft.com/office/drawing/2016/5/13/chartex" xmlns:cx8="http://schemas.microsoft.com/office/drawing/2016/5/14/chartex" xmlns:mc="http://schemas.openxmlformats.org/markup-compatibility/2006" xmlns:aink="http://schemas.microsoft.com/office/drawing/2016/ink" xmlns:am3d="http://schemas.microsoft.com/office/drawing/2017/model3d" xmlns:o="urn:schemas-microsoft-com:office:office" xmlns:r="http://schemas.openxmlformats.org/officeDocument/2006/relationships" xmlns:m="http://schemas.openxmlformats.org/officeDocument/2006/math" xmlns:v="urn:schemas-microsoft-com:vml" xmlns:wp14="http://schemas.microsoft.com/office/word/2010/wordprocessingDrawing" xmlns:wp="http://schemas.openxmlformats.org/drawingml/2006/wordprocessingDrawing" xmlns:w10="urn:schemas-microsoft-com:office:word" xmlns:w="http://schemas.openxmlformats.org/wordprocessingml/2006/main" xmlns:w14="http://schemas.microsoft.com/office/word/2010/wordml" xmlns:w15="http://schemas.microsoft.com/office/word/2012/wordml" xmlns:w16cex="http://schemas.microsoft.com/office/word/2018/wordml/cex" xmlns:w16cid="http://schemas.microsoft.com/office/word/2016/wordml/cid" xmlns:w16="http://schemas.microsoft.com/office/word/2018/wordml" xmlns:w16sdtdh="http://schemas.microsoft.com/office/word/2020/wordml/sdtdatahash" xmlns:w16se="http://schemas.microsoft.com/office/word/2015/wordml/symex" xmlns:wpg="http://schemas.microsoft.com/office/word/2010/wordprocessingGroup" xmlns:wpi="http://schemas.microsoft.com/office/word/2010/wordprocessingInk" xmlns:wne="http://schemas.microsoft.com/office/word/2006/wordml" xmlns:wps="http://schemas.microsoft.com/office/word/2010/wordprocessingShape" mc:Ignorable="w14 w15 w16se w16cid w16 w16cex w16sdtdh wp14">
   <w:footnote w:type="separator" w:id="-1">
     <w:p>
       <w:r>
@@ -7296,7 +7424,7 @@
 </file>
 
 <file path=word/header1.xml><?xml version="1.0" encoding="utf-8"?>
-<w:hdr xmlns:wpc="http://schemas.microsoft.com/office/word/2010/wordprocessingCanvas" xmlns:cx="http://schemas.microsoft.com/office/drawing/2014/chartex" xmlns:cx1="http://schemas.microsoft.com/office/drawing/2015/9/8/chartex" xmlns:cx2="http://schemas.microsoft.com/office/drawing/2015/10/21/chartex" xmlns:cx3="http://schemas.microsoft.com/office/drawing/2016/5/9/chartex" xmlns:cx4="http://schemas.microsoft.com/office/drawing/2016/5/10/chartex" xmlns:cx5="http://schemas.microsoft.com/office/drawing/2016/5/11/chartex" xmlns:cx6="http://schemas.microsoft.com/office/drawing/2016/5/12/chartex" xmlns:cx7="http://schemas.microsoft.com/office/drawing/2016/5/13/chartex" xmlns:cx8="http://schemas.microsoft.com/office/drawing/2016/5/14/chartex" xmlns:mc="http://schemas.openxmlformats.org/markup-compatibility/2006" xmlns:aink="http://schemas.microsoft.com/office/drawing/2016/ink" xmlns:am3d="http://schemas.microsoft.com/office/drawing/2017/model3d" xmlns:o="urn:schemas-microsoft-com:office:office" xmlns:r="http://schemas.openxmlformats.org/officeDocument/2006/relationships" xmlns:m="http://schemas.openxmlformats.org/officeDocument/2006/math" xmlns:v="urn:schemas-microsoft-com:vml" xmlns:wp14="http://schemas.microsoft.com/office/word/2010/wordprocessingDrawing" xmlns:wp="http://schemas.openxmlformats.org/drawingml/2006/wordprocessingDrawing" xmlns:w10="urn:schemas-microsoft-com:office:word" xmlns:w="http://schemas.openxmlformats.org/wordprocessingml/2006/main" xmlns:w14="http://schemas.microsoft.com/office/word/2010/wordml" xmlns:w15="http://schemas.microsoft.com/office/word/2012/wordml" xmlns:w16cid="http://schemas.microsoft.com/office/word/2016/wordml/cid" xmlns:w16se="http://schemas.microsoft.com/office/word/2015/wordml/symex" xmlns:wpg="http://schemas.microsoft.com/office/word/2010/wordprocessingGroup" xmlns:wpi="http://schemas.microsoft.com/office/word/2010/wordprocessingInk" xmlns:wne="http://schemas.microsoft.com/office/word/2006/wordml" xmlns:wps="http://schemas.microsoft.com/office/word/2010/wordprocessingShape" mc:Ignorable="w14 w15 w16se w16cid wp14">
+<w:hdr xmlns:wpc="http://schemas.microsoft.com/office/word/2010/wordprocessingCanvas" xmlns:cx="http://schemas.microsoft.com/office/drawing/2014/chartex" xmlns:cx1="http://schemas.microsoft.com/office/drawing/2015/9/8/chartex" xmlns:cx2="http://schemas.microsoft.com/office/drawing/2015/10/21/chartex" xmlns:cx3="http://schemas.microsoft.com/office/drawing/2016/5/9/chartex" xmlns:cx4="http://schemas.microsoft.com/office/drawing/2016/5/10/chartex" xmlns:cx5="http://schemas.microsoft.com/office/drawing/2016/5/11/chartex" xmlns:cx6="http://schemas.microsoft.com/office/drawing/2016/5/12/chartex" xmlns:cx7="http://schemas.microsoft.com/office/drawing/2016/5/13/chartex" xmlns:cx8="http://schemas.microsoft.com/office/drawing/2016/5/14/chartex" xmlns:mc="http://schemas.openxmlformats.org/markup-compatibility/2006" xmlns:aink="http://schemas.microsoft.com/office/drawing/2016/ink" xmlns:am3d="http://schemas.microsoft.com/office/drawing/2017/model3d" xmlns:o="urn:schemas-microsoft-com:office:office" xmlns:r="http://schemas.openxmlformats.org/officeDocument/2006/relationships" xmlns:m="http://schemas.openxmlformats.org/officeDocument/2006/math" xmlns:v="urn:schemas-microsoft-com:vml" xmlns:wp14="http://schemas.microsoft.com/office/word/2010/wordprocessingDrawing" xmlns:wp="http://schemas.openxmlformats.org/drawingml/2006/wordprocessingDrawing" xmlns:w10="urn:schemas-microsoft-com:office:word" xmlns:w="http://schemas.openxmlformats.org/wordprocessingml/2006/main" xmlns:w14="http://schemas.microsoft.com/office/word/2010/wordml" xmlns:w15="http://schemas.microsoft.com/office/word/2012/wordml" xmlns:w16cex="http://schemas.microsoft.com/office/word/2018/wordml/cex" xmlns:w16cid="http://schemas.microsoft.com/office/word/2016/wordml/cid" xmlns:w16="http://schemas.microsoft.com/office/word/2018/wordml" xmlns:w16sdtdh="http://schemas.microsoft.com/office/word/2020/wordml/sdtdatahash" xmlns:w16se="http://schemas.microsoft.com/office/word/2015/wordml/symex" xmlns:wpg="http://schemas.microsoft.com/office/word/2010/wordprocessingGroup" xmlns:wpi="http://schemas.microsoft.com/office/word/2010/wordprocessingInk" xmlns:wne="http://schemas.microsoft.com/office/word/2006/wordml" xmlns:wps="http://schemas.microsoft.com/office/word/2010/wordprocessingShape" mc:Ignorable="w14 w15 w16se w16cid w16 w16cex w16sdtdh wp14">
   <w:p>
     <w:pPr>
       <w:pStyle w:val="Header"/>
@@ -7335,7 +7463,7 @@
 </file>
 
 <file path=word/numbering.xml><?xml version="1.0" encoding="utf-8"?>
-<w:numbering xmlns:wpc="http://schemas.microsoft.com/office/word/2010/wordprocessingCanvas" xmlns:cx="http://schemas.microsoft.com/office/drawing/2014/chartex" xmlns:cx1="http://schemas.microsoft.com/office/drawing/2015/9/8/chartex" xmlns:cx2="http://schemas.microsoft.com/office/drawing/2015/10/21/chartex" xmlns:cx3="http://schemas.microsoft.com/office/drawing/2016/5/9/chartex" xmlns:cx4="http://schemas.microsoft.com/office/drawing/2016/5/10/chartex" xmlns:cx5="http://schemas.microsoft.com/office/drawing/2016/5/11/chartex" xmlns:cx6="http://schemas.microsoft.com/office/drawing/2016/5/12/chartex" xmlns:cx7="http://schemas.microsoft.com/office/drawing/2016/5/13/chartex" xmlns:cx8="http://schemas.microsoft.com/office/drawing/2016/5/14/chartex" xmlns:mc="http://schemas.openxmlformats.org/markup-compatibility/2006" xmlns:aink="http://schemas.microsoft.com/office/drawing/2016/ink" xmlns:am3d="http://schemas.microsoft.com/office/drawing/2017/model3d" xmlns:o="urn:schemas-microsoft-com:office:office" xmlns:r="http://schemas.openxmlformats.org/officeDocument/2006/relationships" xmlns:m="http://schemas.openxmlformats.org/officeDocument/2006/math" xmlns:v="urn:schemas-microsoft-com:vml" xmlns:wp14="http://schemas.microsoft.com/office/word/2010/wordprocessingDrawing" xmlns:wp="http://schemas.openxmlformats.org/drawingml/2006/wordprocessingDrawing" xmlns:w10="urn:schemas-microsoft-com:office:word" xmlns:w="http://schemas.openxmlformats.org/wordprocessingml/2006/main" xmlns:w14="http://schemas.microsoft.com/office/word/2010/wordml" xmlns:w15="http://schemas.microsoft.com/office/word/2012/wordml" xmlns:w16cid="http://schemas.microsoft.com/office/word/2016/wordml/cid" xmlns:w16se="http://schemas.microsoft.com/office/word/2015/wordml/symex" xmlns:wpg="http://schemas.microsoft.com/office/word/2010/wordprocessingGroup" xmlns:wpi="http://schemas.microsoft.com/office/word/2010/wordprocessingInk" xmlns:wne="http://schemas.microsoft.com/office/word/2006/wordml" xmlns:wps="http://schemas.microsoft.com/office/word/2010/wordprocessingShape" mc:Ignorable="w14 w15 w16se w16cid wp14">
+<w:numbering xmlns:wpc="http://schemas.microsoft.com/office/word/2010/wordprocessingCanvas" xmlns:cx="http://schemas.microsoft.com/office/drawing/2014/chartex" xmlns:cx1="http://schemas.microsoft.com/office/drawing/2015/9/8/chartex" xmlns:cx2="http://schemas.microsoft.com/office/drawing/2015/10/21/chartex" xmlns:cx3="http://schemas.microsoft.com/office/drawing/2016/5/9/chartex" xmlns:cx4="http://schemas.microsoft.com/office/drawing/2016/5/10/chartex" xmlns:cx5="http://schemas.microsoft.com/office/drawing/2016/5/11/chartex" xmlns:cx6="http://schemas.microsoft.com/office/drawing/2016/5/12/chartex" xmlns:cx7="http://schemas.microsoft.com/office/drawing/2016/5/13/chartex" xmlns:cx8="http://schemas.microsoft.com/office/drawing/2016/5/14/chartex" xmlns:mc="http://schemas.openxmlformats.org/markup-compatibility/2006" xmlns:aink="http://schemas.microsoft.com/office/drawing/2016/ink" xmlns:am3d="http://schemas.microsoft.com/office/drawing/2017/model3d" xmlns:o="urn:schemas-microsoft-com:office:office" xmlns:r="http://schemas.openxmlformats.org/officeDocument/2006/relationships" xmlns:m="http://schemas.openxmlformats.org/officeDocument/2006/math" xmlns:v="urn:schemas-microsoft-com:vml" xmlns:wp14="http://schemas.microsoft.com/office/word/2010/wordprocessingDrawing" xmlns:wp="http://schemas.openxmlformats.org/drawingml/2006/wordprocessingDrawing" xmlns:w10="urn:schemas-microsoft-com:office:word" xmlns:w="http://schemas.openxmlformats.org/wordprocessingml/2006/main" xmlns:w14="http://schemas.microsoft.com/office/word/2010/wordml" xmlns:w15="http://schemas.microsoft.com/office/word/2012/wordml" xmlns:w16cex="http://schemas.microsoft.com/office/word/2018/wordml/cex" xmlns:w16cid="http://schemas.microsoft.com/office/word/2016/wordml/cid" xmlns:w16="http://schemas.microsoft.com/office/word/2018/wordml" xmlns:w16sdtdh="http://schemas.microsoft.com/office/word/2020/wordml/sdtdatahash" xmlns:w16se="http://schemas.microsoft.com/office/word/2015/wordml/symex" xmlns:wpg="http://schemas.microsoft.com/office/word/2010/wordprocessingGroup" xmlns:wpi="http://schemas.microsoft.com/office/word/2010/wordprocessingInk" xmlns:wne="http://schemas.microsoft.com/office/word/2006/wordml" xmlns:wps="http://schemas.microsoft.com/office/word/2010/wordprocessingShape" mc:Ignorable="w14 w15 w16se w16cid w16 w16cex w16sdtdh wp14">
   <w:abstractNum w:abstractNumId="0" w15:restartNumberingAfterBreak="0">
     <w:nsid w:val="0EF16043"/>
     <w:multiLevelType w:val="hybridMultilevel"/>
@@ -8764,7 +8892,7 @@
 </file>
 
 <file path=word/styles.xml><?xml version="1.0" encoding="utf-8"?>
-<w:styles xmlns:mc="http://schemas.openxmlformats.org/markup-compatibility/2006" xmlns:r="http://schemas.openxmlformats.org/officeDocument/2006/relationships" xmlns:w="http://schemas.openxmlformats.org/wordprocessingml/2006/main" xmlns:w14="http://schemas.microsoft.com/office/word/2010/wordml" xmlns:w15="http://schemas.microsoft.com/office/word/2012/wordml" xmlns:w16cid="http://schemas.microsoft.com/office/word/2016/wordml/cid" xmlns:w16se="http://schemas.microsoft.com/office/word/2015/wordml/symex" mc:Ignorable="w14 w15 w16se w16cid">
+<w:styles xmlns:mc="http://schemas.openxmlformats.org/markup-compatibility/2006" xmlns:r="http://schemas.openxmlformats.org/officeDocument/2006/relationships" xmlns:w="http://schemas.openxmlformats.org/wordprocessingml/2006/main" xmlns:w14="http://schemas.microsoft.com/office/word/2010/wordml" xmlns:w15="http://schemas.microsoft.com/office/word/2012/wordml" xmlns:w16cex="http://schemas.microsoft.com/office/word/2018/wordml/cex" xmlns:w16cid="http://schemas.microsoft.com/office/word/2016/wordml/cid" xmlns:w16="http://schemas.microsoft.com/office/word/2018/wordml" xmlns:w16sdtdh="http://schemas.microsoft.com/office/word/2020/wordml/sdtdatahash" xmlns:w16se="http://schemas.microsoft.com/office/word/2015/wordml/symex" mc:Ignorable="w14 w15 w16se w16cid w16 w16cex w16sdtdh">
   <w:docDefaults>
     <w:rPrDefault>
       <w:rPr>
@@ -8780,7 +8908,7 @@
       </w:pPr>
     </w:pPrDefault>
   </w:docDefaults>
-  <w:latentStyles w:defLockedState="0" w:defUIPriority="99" w:defSemiHidden="0" w:defUnhideWhenUsed="0" w:defQFormat="0" w:count="375">
+  <w:latentStyles w:defLockedState="0" w:defUIPriority="99" w:defSemiHidden="0" w:defUnhideWhenUsed="0" w:defQFormat="0" w:count="376">
     <w:lsdException w:name="Normal" w:uiPriority="0" w:qFormat="1"/>
     <w:lsdException w:name="heading 1" w:uiPriority="9" w:qFormat="1"/>
     <w:lsdException w:name="heading 2" w:semiHidden="1" w:uiPriority="9" w:unhideWhenUsed="1" w:qFormat="1"/>
@@ -9156,6 +9284,7 @@
     <w:lsdException w:name="Smart Hyperlink" w:semiHidden="1" w:unhideWhenUsed="1"/>
     <w:lsdException w:name="Hashtag" w:semiHidden="1" w:unhideWhenUsed="1"/>
     <w:lsdException w:name="Unresolved Mention" w:semiHidden="1" w:unhideWhenUsed="1"/>
+    <w:lsdException w:name="Smart Link" w:semiHidden="1" w:unhideWhenUsed="1"/>
   </w:latentStyles>
   <w:style w:type="paragraph" w:default="1" w:styleId="Normal">
     <w:name w:val="Normal"/>

</xml_diff>